<commit_message>
add foreach validator and is_num () helper
</commit_message>
<xml_diff>
--- a/input/cpc-rewritten.docx
+++ b/input/cpc-rewritten.docx
@@ -24,31 +24,7 @@
           <w:sz w:val="22"/>
           <w:szCs w:val="22"/>
         </w:rPr>
-        <w:t>&lt;</w:t>
-      </w:r>
-      <w:proofErr w:type="spellStart"/>
-      <w:r>
-        <w:rPr>
-          <w:rFonts w:cstheme="minorHAnsi"/>
-          <w:b/>
-          <w:bCs/>
-          <w:color w:val="0070C0"/>
-          <w:sz w:val="22"/>
-          <w:szCs w:val="22"/>
-        </w:rPr>
-        <w:t>Section|Structure</w:t>
-      </w:r>
-      <w:proofErr w:type="spellEnd"/>
-      <w:r>
-        <w:rPr>
-          <w:rFonts w:cstheme="minorHAnsi"/>
-          <w:b/>
-          <w:bCs/>
-          <w:color w:val="0070C0"/>
-          <w:sz w:val="22"/>
-          <w:szCs w:val="22"/>
-        </w:rPr>
-        <w:t xml:space="preserve"> Preparation&gt;</w:t>
+        <w:t>&lt;Section|Structure Preparation&gt;</w:t>
       </w:r>
     </w:p>
     <w:p>
@@ -471,36 +447,16 @@
           <w:sz w:val="22"/>
           <w:szCs w:val="22"/>
         </w:rPr>
-        <w:t xml:space="preserve">{manual sequence </w:t>
-      </w:r>
-      <w:proofErr w:type="spellStart"/>
-      <w:r>
-        <w:rPr>
-          <w:rFonts w:cstheme="minorHAnsi"/>
-          <w:color w:val="7030A0"/>
-          <w:sz w:val="22"/>
-          <w:szCs w:val="22"/>
-        </w:rPr>
-        <w:t>alignment|</w:t>
-      </w:r>
-      <w:r>
-        <w:rPr>
-          <w:rFonts w:cstheme="minorHAnsi"/>
-          <w:color w:val="006600"/>
-          <w:sz w:val="22"/>
-          <w:szCs w:val="22"/>
-        </w:rPr>
-        <w:t>stage</w:t>
-      </w:r>
-      <w:proofErr w:type="spellEnd"/>
-      <w:r>
-        <w:rPr>
-          <w:rFonts w:cstheme="minorHAnsi"/>
-          <w:color w:val="006600"/>
-          <w:sz w:val="22"/>
-          <w:szCs w:val="22"/>
-        </w:rPr>
-        <w:t>}</w:t>
+        <w:t>{manual sequence alignment|</w:t>
+      </w:r>
+      <w:r>
+        <w:rPr>
+          <w:rFonts w:cstheme="minorHAnsi"/>
+          <w:color w:val="006600"/>
+          <w:sz w:val="22"/>
+          <w:szCs w:val="22"/>
+        </w:rPr>
+        <w:t>stage}</w:t>
       </w:r>
       <w:r>
         <w:rPr>
@@ -526,36 +482,16 @@
           <w:sz w:val="22"/>
           <w:szCs w:val="22"/>
         </w:rPr>
-        <w:t xml:space="preserve"> base </w:t>
-      </w:r>
-      <w:proofErr w:type="gramStart"/>
-      <w:r>
-        <w:rPr>
-          <w:rFonts w:cstheme="minorHAnsi"/>
-          <w:color w:val="006600"/>
-          <w:sz w:val="22"/>
-          <w:szCs w:val="22"/>
-        </w:rPr>
-        <w:t>template</w:t>
-      </w:r>
-      <w:r>
-        <w:rPr>
-          <w:rFonts w:cstheme="minorHAnsi"/>
-          <w:color w:val="7030A0"/>
-          <w:sz w:val="22"/>
-          <w:szCs w:val="22"/>
-        </w:rPr>
-        <w:t xml:space="preserve"> }</w:t>
-      </w:r>
-      <w:proofErr w:type="gramEnd"/>
-      <w:r>
-        <w:rPr>
-          <w:rFonts w:cstheme="minorHAnsi"/>
-          <w:color w:val="7030A0"/>
-          <w:sz w:val="22"/>
-          <w:szCs w:val="22"/>
-        </w:rPr>
-        <w:t>.</w:t>
+        <w:t xml:space="preserve"> base template</w:t>
+      </w:r>
+      <w:r>
+        <w:rPr>
+          <w:rFonts w:cstheme="minorHAnsi"/>
+          <w:color w:val="7030A0"/>
+          <w:sz w:val="22"/>
+          <w:szCs w:val="22"/>
+        </w:rPr>
+        <w:t xml:space="preserve"> }.</w:t>
       </w:r>
       <w:r>
         <w:rPr>
@@ -598,32 +534,29 @@
           <w:sz w:val="22"/>
           <w:szCs w:val="22"/>
         </w:rPr>
-        <w:t xml:space="preserve">|template </w:t>
-      </w:r>
-      <w:proofErr w:type="gramStart"/>
-      <w:r>
-        <w:rPr>
-          <w:rFonts w:cstheme="minorHAnsi"/>
-          <w:color w:val="006600"/>
-          <w:sz w:val="22"/>
-          <w:szCs w:val="22"/>
-        </w:rPr>
-        <w:t>structure</w:t>
-      </w:r>
-      <w:r>
-        <w:rPr>
-          <w:rFonts w:cstheme="minorHAnsi"/>
-          <w:color w:val="7030A0"/>
-          <w:sz w:val="22"/>
-          <w:szCs w:val="22"/>
-        </w:rPr>
-        <w:t xml:space="preserve"> }</w:t>
-      </w:r>
-      <w:proofErr w:type="gramEnd"/>
-      <w:r>
-        <w:rPr>
-          <w:rFonts w:cstheme="minorHAnsi"/>
-          <w:color w:val="7030A0"/>
+        <w:t>|template structure</w:t>
+      </w:r>
+      <w:r>
+        <w:rPr>
+          <w:rFonts w:cstheme="minorHAnsi"/>
+          <w:color w:val="7030A0"/>
+          <w:sz w:val="22"/>
+          <w:szCs w:val="22"/>
+        </w:rPr>
+        <w:t xml:space="preserve"> } </w:t>
+      </w:r>
+      <w:r>
+        <w:rPr>
+          <w:rFonts w:cstheme="minorHAnsi"/>
+          <w:color w:val="000000" w:themeColor="text1"/>
+          <w:sz w:val="22"/>
+          <w:szCs w:val="22"/>
+        </w:rPr>
+        <w:t>with</w:t>
+      </w:r>
+      <w:r>
+        <w:rPr>
+          <w:rFonts w:cstheme="minorHAnsi"/>
           <w:sz w:val="22"/>
           <w:szCs w:val="22"/>
         </w:rPr>
@@ -632,6 +565,77 @@
       <w:r>
         <w:rPr>
           <w:rFonts w:cstheme="minorHAnsi"/>
+          <w:color w:val="006600"/>
+          <w:sz w:val="22"/>
+          <w:szCs w:val="22"/>
+        </w:rPr>
+        <w:t>{</w:t>
+      </w:r>
+      <w:r>
+        <w:rPr>
+          <w:rFonts w:cstheme="minorHAnsi"/>
+          <w:color w:val="7030A0"/>
+          <w:sz w:val="22"/>
+          <w:szCs w:val="22"/>
+        </w:rPr>
+        <w:t>3OEK|</w:t>
+      </w:r>
+      <w:r>
+        <w:rPr>
+          <w:rFonts w:cstheme="minorHAnsi"/>
+          <w:color w:val="006600"/>
+          <w:sz w:val="22"/>
+          <w:szCs w:val="22"/>
+        </w:rPr>
+        <w:t>PDB ID</w:t>
+      </w:r>
+      <w:r>
+        <w:rPr>
+          <w:rFonts w:cstheme="minorHAnsi"/>
+          <w:color w:val="7030A0"/>
+          <w:sz w:val="22"/>
+          <w:szCs w:val="22"/>
+        </w:rPr>
+        <w:t>}.</w:t>
+      </w:r>
+      <w:r>
+        <w:rPr>
+          <w:rFonts w:cstheme="minorHAnsi"/>
+          <w:sz w:val="22"/>
+          <w:szCs w:val="22"/>
+        </w:rPr>
+        <w:t xml:space="preserve"> The second uses </w:t>
+      </w:r>
+      <w:r>
+        <w:rPr>
+          <w:rFonts w:cstheme="minorHAnsi"/>
+          <w:color w:val="7030A0"/>
+          <w:sz w:val="22"/>
+          <w:szCs w:val="22"/>
+        </w:rPr>
+        <w:t>{GluN3BLBD|</w:t>
+      </w:r>
+      <w:r>
+        <w:rPr>
+          <w:rFonts w:cstheme="minorHAnsi"/>
+          <w:color w:val="006600"/>
+          <w:sz w:val="22"/>
+          <w:szCs w:val="22"/>
+        </w:rPr>
+        <w:t>template structure</w:t>
+      </w:r>
+      <w:r>
+        <w:rPr>
+          <w:rFonts w:cstheme="minorHAnsi"/>
+          <w:color w:val="7030A0"/>
+          <w:sz w:val="22"/>
+          <w:szCs w:val="22"/>
+        </w:rPr>
+        <w:t xml:space="preserve">} </w:t>
+      </w:r>
+      <w:r>
+        <w:rPr>
+          <w:rFonts w:cstheme="minorHAnsi"/>
           <w:color w:val="000000" w:themeColor="text1"/>
           <w:sz w:val="22"/>
           <w:szCs w:val="22"/>
@@ -641,28 +645,11 @@
       <w:r>
         <w:rPr>
           <w:rFonts w:cstheme="minorHAnsi"/>
-          <w:sz w:val="22"/>
-          <w:szCs w:val="22"/>
-        </w:rPr>
-        <w:t xml:space="preserve"> </w:t>
-      </w:r>
-      <w:r>
-        <w:rPr>
-          <w:rFonts w:cstheme="minorHAnsi"/>
-          <w:color w:val="006600"/>
-          <w:sz w:val="22"/>
-          <w:szCs w:val="22"/>
-        </w:rPr>
-        <w:t>{</w:t>
-      </w:r>
-      <w:r>
-        <w:rPr>
-          <w:rFonts w:cstheme="minorHAnsi"/>
-          <w:color w:val="7030A0"/>
-          <w:sz w:val="22"/>
-          <w:szCs w:val="22"/>
-        </w:rPr>
-        <w:t>3OEK|</w:t>
+          <w:color w:val="7030A0"/>
+          <w:sz w:val="22"/>
+          <w:szCs w:val="22"/>
+        </w:rPr>
+        <w:t xml:space="preserve"> {2RCA|</w:t>
       </w:r>
       <w:r>
         <w:rPr>
@@ -688,77 +675,6 @@
           <w:sz w:val="22"/>
           <w:szCs w:val="22"/>
         </w:rPr>
-        <w:t xml:space="preserve"> The second uses </w:t>
-      </w:r>
-      <w:r>
-        <w:rPr>
-          <w:rFonts w:cstheme="minorHAnsi"/>
-          <w:color w:val="7030A0"/>
-          <w:sz w:val="22"/>
-          <w:szCs w:val="22"/>
-        </w:rPr>
-        <w:t>{GluN3BLBD|</w:t>
-      </w:r>
-      <w:r>
-        <w:rPr>
-          <w:rFonts w:cstheme="minorHAnsi"/>
-          <w:color w:val="006600"/>
-          <w:sz w:val="22"/>
-          <w:szCs w:val="22"/>
-        </w:rPr>
-        <w:t>template structure</w:t>
-      </w:r>
-      <w:r>
-        <w:rPr>
-          <w:rFonts w:cstheme="minorHAnsi"/>
-          <w:color w:val="7030A0"/>
-          <w:sz w:val="22"/>
-          <w:szCs w:val="22"/>
-        </w:rPr>
-        <w:t xml:space="preserve">} </w:t>
-      </w:r>
-      <w:r>
-        <w:rPr>
-          <w:rFonts w:cstheme="minorHAnsi"/>
-          <w:color w:val="000000" w:themeColor="text1"/>
-          <w:sz w:val="22"/>
-          <w:szCs w:val="22"/>
-        </w:rPr>
-        <w:t>with</w:t>
-      </w:r>
-      <w:r>
-        <w:rPr>
-          <w:rFonts w:cstheme="minorHAnsi"/>
-          <w:color w:val="7030A0"/>
-          <w:sz w:val="22"/>
-          <w:szCs w:val="22"/>
-        </w:rPr>
-        <w:t xml:space="preserve"> {2RCA|</w:t>
-      </w:r>
-      <w:r>
-        <w:rPr>
-          <w:rFonts w:cstheme="minorHAnsi"/>
-          <w:color w:val="006600"/>
-          <w:sz w:val="22"/>
-          <w:szCs w:val="22"/>
-        </w:rPr>
-        <w:t>PDB ID</w:t>
-      </w:r>
-      <w:r>
-        <w:rPr>
-          <w:rFonts w:cstheme="minorHAnsi"/>
-          <w:color w:val="7030A0"/>
-          <w:sz w:val="22"/>
-          <w:szCs w:val="22"/>
-        </w:rPr>
-        <w:t>}.</w:t>
-      </w:r>
-      <w:r>
-        <w:rPr>
-          <w:rFonts w:cstheme="minorHAnsi"/>
-          <w:sz w:val="22"/>
-          <w:szCs w:val="22"/>
-        </w:rPr>
         <w:t xml:space="preserve"> Use </w:t>
       </w:r>
       <w:r>
@@ -768,36 +684,16 @@
           <w:sz w:val="22"/>
           <w:szCs w:val="22"/>
         </w:rPr>
-        <w:t xml:space="preserve">{BioLuminate </w:t>
-      </w:r>
-      <w:proofErr w:type="spellStart"/>
-      <w:r>
-        <w:rPr>
-          <w:rFonts w:cstheme="minorHAnsi"/>
-          <w:color w:val="7030A0"/>
-          <w:sz w:val="22"/>
-          <w:szCs w:val="22"/>
-        </w:rPr>
-        <w:t>package|</w:t>
-      </w:r>
-      <w:r>
-        <w:rPr>
-          <w:rFonts w:cstheme="minorHAnsi"/>
-          <w:color w:val="006600"/>
-          <w:sz w:val="22"/>
-          <w:szCs w:val="22"/>
-        </w:rPr>
-        <w:t>software</w:t>
-      </w:r>
-      <w:proofErr w:type="spellEnd"/>
-      <w:r>
-        <w:rPr>
-          <w:rFonts w:cstheme="minorHAnsi"/>
-          <w:color w:val="006600"/>
-          <w:sz w:val="22"/>
-          <w:szCs w:val="22"/>
-        </w:rPr>
-        <w:t xml:space="preserve">} </w:t>
+        <w:t>{BioLuminate package|</w:t>
+      </w:r>
+      <w:r>
+        <w:rPr>
+          <w:rFonts w:cstheme="minorHAnsi"/>
+          <w:color w:val="006600"/>
+          <w:sz w:val="22"/>
+          <w:szCs w:val="22"/>
+        </w:rPr>
+        <w:t xml:space="preserve">software} </w:t>
       </w:r>
       <w:r>
         <w:rPr>
@@ -839,16 +735,43 @@
           <w:sz w:val="22"/>
           <w:szCs w:val="22"/>
         </w:rPr>
-        <w:t>for each|</w:t>
-      </w:r>
-      <w:r>
-        <w:rPr>
-          <w:rFonts w:cstheme="minorHAnsi"/>
-          <w:color w:val="7030A0"/>
-          <w:sz w:val="22"/>
-          <w:szCs w:val="22"/>
-        </w:rPr>
-        <w:t xml:space="preserve"> generated pose</w:t>
+        <w:t>for each</w:t>
+      </w:r>
+      <w:r>
+        <w:rPr>
+          <w:rFonts w:cstheme="minorHAnsi"/>
+          <w:color w:val="0070C0"/>
+          <w:sz w:val="22"/>
+          <w:szCs w:val="22"/>
+        </w:rPr>
+        <w:t>|</w:t>
+      </w:r>
+      <w:r>
+        <w:rPr>
+          <w:rFonts w:cstheme="minorHAnsi"/>
+          <w:color w:val="0070C0"/>
+          <w:sz w:val="22"/>
+          <w:szCs w:val="22"/>
+        </w:rPr>
+        <w:t>-</w:t>
+      </w:r>
+      <w:r>
+        <w:rPr>
+          <w:rFonts w:cstheme="minorHAnsi"/>
+          <w:color w:val="0070C0"/>
+          <w:sz w:val="22"/>
+          <w:szCs w:val="22"/>
+        </w:rPr>
+        <w:t>1</w:t>
+      </w:r>
+      <w:r>
+        <w:rPr>
+          <w:rFonts w:cstheme="minorHAnsi"/>
+          <w:color w:val="0070C0"/>
+          <w:sz w:val="22"/>
+          <w:szCs w:val="22"/>
+        </w:rPr>
+        <w:t>,34</w:t>
       </w:r>
       <w:r>
         <w:rPr>
@@ -874,17 +797,7 @@
           <w:sz w:val="22"/>
           <w:szCs w:val="22"/>
         </w:rPr>
-        <w:t xml:space="preserve">energy </w:t>
-      </w:r>
-      <w:proofErr w:type="spellStart"/>
-      <w:r>
-        <w:rPr>
-          <w:rFonts w:cstheme="minorHAnsi"/>
-          <w:color w:val="7030A0"/>
-          <w:sz w:val="22"/>
-          <w:szCs w:val="22"/>
-        </w:rPr>
-        <w:t>minimization</w:t>
+        <w:t>energy minimization</w:t>
       </w:r>
       <w:r>
         <w:rPr>
@@ -904,7 +817,6 @@
         </w:rPr>
         <w:t>operation</w:t>
       </w:r>
-      <w:proofErr w:type="spellEnd"/>
       <w:r>
         <w:rPr>
           <w:rFonts w:cstheme="minorHAnsi"/>
@@ -990,60 +902,54 @@
           <w:sz w:val="22"/>
           <w:szCs w:val="22"/>
         </w:rPr>
-        <w:t>{</w:t>
-      </w:r>
-      <w:proofErr w:type="spellStart"/>
-      <w:r>
-        <w:rPr>
-          <w:rFonts w:cstheme="minorHAnsi"/>
-          <w:color w:val="7030A0"/>
-          <w:sz w:val="22"/>
-          <w:szCs w:val="22"/>
-        </w:rPr>
-        <w:t>lte</w:t>
-      </w:r>
-      <w:proofErr w:type="spellEnd"/>
-      <w:r>
-        <w:rPr>
-          <w:rFonts w:cstheme="minorHAnsi"/>
-          <w:color w:val="7030A0"/>
+        <w:t>{lte 5</w:t>
+      </w:r>
+      <w:r>
+        <w:rPr>
+          <w:rFonts w:cstheme="minorHAnsi"/>
           <w:sz w:val="22"/>
           <w:szCs w:val="22"/>
         </w:rPr>
         <w:t xml:space="preserve"> </w:t>
       </w:r>
-      <w:proofErr w:type="gramStart"/>
-      <w:r>
-        <w:rPr>
-          <w:rFonts w:cstheme="minorHAnsi"/>
-          <w:color w:val="7030A0"/>
-          <w:sz w:val="22"/>
-          <w:szCs w:val="22"/>
-        </w:rPr>
-        <w:t>5</w:t>
-      </w:r>
-      <w:r>
-        <w:rPr>
-          <w:rFonts w:cstheme="minorHAnsi"/>
-          <w:sz w:val="22"/>
-          <w:szCs w:val="22"/>
-        </w:rPr>
-        <w:t xml:space="preserve"> </w:t>
-      </w:r>
-      <w:r>
-        <w:rPr>
-          <w:rFonts w:cstheme="minorHAnsi"/>
-          <w:color w:val="7030A0"/>
-          <w:sz w:val="22"/>
-          <w:szCs w:val="22"/>
-        </w:rPr>
-        <w:t> Å</w:t>
-      </w:r>
-      <w:proofErr w:type="gramEnd"/>
-      <w:r>
-        <w:rPr>
-          <w:rFonts w:cstheme="minorHAnsi"/>
-          <w:color w:val="7030A0"/>
+      <w:r>
+        <w:rPr>
+          <w:rFonts w:cstheme="minorHAnsi"/>
+          <w:color w:val="7030A0"/>
+          <w:sz w:val="22"/>
+          <w:szCs w:val="22"/>
+        </w:rPr>
+        <w:t> Å|</w:t>
+      </w:r>
+      <w:r>
+        <w:rPr>
+          <w:rFonts w:cstheme="minorHAnsi"/>
+          <w:color w:val="006600"/>
+          <w:sz w:val="22"/>
+          <w:szCs w:val="22"/>
+        </w:rPr>
+        <w:t xml:space="preserve"> target criteria</w:t>
+      </w:r>
+      <w:r>
+        <w:rPr>
+          <w:rFonts w:cstheme="minorHAnsi"/>
+          <w:sz w:val="22"/>
+          <w:szCs w:val="22"/>
+        </w:rPr>
+        <w:t>}. Subsequently, {</w:t>
+      </w:r>
+      <w:r>
+        <w:rPr>
+          <w:rFonts w:cstheme="minorHAnsi"/>
+          <w:color w:val="7030A0"/>
+          <w:sz w:val="22"/>
+          <w:szCs w:val="22"/>
+        </w:rPr>
+        <w:t>optimization</w:t>
+      </w:r>
+      <w:r>
+        <w:rPr>
+          <w:rFonts w:cstheme="minorHAnsi"/>
           <w:sz w:val="22"/>
           <w:szCs w:val="22"/>
         </w:rPr>
@@ -1056,61 +962,15 @@
           <w:sz w:val="22"/>
           <w:szCs w:val="22"/>
         </w:rPr>
-        <w:t xml:space="preserve"> target criteria</w:t>
-      </w:r>
-      <w:r>
-        <w:rPr>
-          <w:rFonts w:cstheme="minorHAnsi"/>
-          <w:sz w:val="22"/>
-          <w:szCs w:val="22"/>
-        </w:rPr>
-        <w:t>}. Subsequently, {</w:t>
-      </w:r>
-      <w:proofErr w:type="spellStart"/>
-      <w:r>
-        <w:rPr>
-          <w:rFonts w:cstheme="minorHAnsi"/>
-          <w:color w:val="7030A0"/>
-          <w:sz w:val="22"/>
-          <w:szCs w:val="22"/>
-        </w:rPr>
-        <w:t>optimization</w:t>
-      </w:r>
-      <w:r>
-        <w:rPr>
-          <w:rFonts w:cstheme="minorHAnsi"/>
-          <w:sz w:val="22"/>
-          <w:szCs w:val="22"/>
-        </w:rPr>
-        <w:t>|</w:t>
-      </w:r>
-      <w:proofErr w:type="gramStart"/>
-      <w:r>
-        <w:rPr>
-          <w:rFonts w:cstheme="minorHAnsi"/>
-          <w:color w:val="006600"/>
-          <w:sz w:val="22"/>
-          <w:szCs w:val="22"/>
-        </w:rPr>
         <w:t>operation</w:t>
       </w:r>
-      <w:proofErr w:type="spellEnd"/>
-      <w:r>
-        <w:rPr>
-          <w:rFonts w:cstheme="minorHAnsi"/>
-          <w:sz w:val="22"/>
-          <w:szCs w:val="22"/>
-        </w:rPr>
-        <w:t xml:space="preserve"> }</w:t>
-      </w:r>
-      <w:proofErr w:type="gramEnd"/>
-      <w:r>
-        <w:rPr>
-          <w:rFonts w:cstheme="minorHAnsi"/>
-          <w:sz w:val="22"/>
-          <w:szCs w:val="22"/>
-        </w:rPr>
-        <w:t xml:space="preserve"> is also performed on {</w:t>
+      <w:r>
+        <w:rPr>
+          <w:rFonts w:cstheme="minorHAnsi"/>
+          <w:sz w:val="22"/>
+          <w:szCs w:val="22"/>
+        </w:rPr>
+        <w:t xml:space="preserve"> } is also performed on {</w:t>
       </w:r>
       <w:r>
         <w:rPr>
@@ -1249,17 +1109,7 @@
           <w:sz w:val="22"/>
           <w:szCs w:val="22"/>
         </w:rPr>
-        <w:t xml:space="preserve">energy </w:t>
-      </w:r>
-      <w:proofErr w:type="spellStart"/>
-      <w:r>
-        <w:rPr>
-          <w:rFonts w:cstheme="minorHAnsi"/>
-          <w:color w:val="7030A0"/>
-          <w:sz w:val="22"/>
-          <w:szCs w:val="22"/>
-        </w:rPr>
-        <w:t>minimization</w:t>
+        <w:t>energy minimization</w:t>
       </w:r>
       <w:r>
         <w:rPr>
@@ -1279,7 +1129,6 @@
         </w:rPr>
         <w:t>operation</w:t>
       </w:r>
-      <w:proofErr w:type="spellEnd"/>
       <w:r>
         <w:rPr>
           <w:rFonts w:cstheme="minorHAnsi"/>
@@ -1312,16 +1161,7 @@
           <w:sz w:val="22"/>
           <w:szCs w:val="22"/>
         </w:rPr>
-        <w:t>|(</w:t>
-      </w:r>
-      <w:proofErr w:type="gramStart"/>
-      <w:r>
-        <w:rPr>
-          <w:rFonts w:cstheme="minorHAnsi"/>
-          <w:sz w:val="22"/>
-          <w:szCs w:val="22"/>
-        </w:rPr>
-        <w:t xml:space="preserve">minimization)  </w:t>
+        <w:t xml:space="preserve">|(minimization)  </w:t>
       </w:r>
       <w:r>
         <w:rPr>
@@ -1332,7 +1172,6 @@
         </w:rPr>
         <w:t>target</w:t>
       </w:r>
-      <w:proofErr w:type="gramEnd"/>
       <w:r>
         <w:rPr>
           <w:rFonts w:cstheme="minorHAnsi"/>
@@ -1357,60 +1196,54 @@
           <w:sz w:val="22"/>
           <w:szCs w:val="22"/>
         </w:rPr>
-        <w:t>{</w:t>
-      </w:r>
-      <w:proofErr w:type="spellStart"/>
-      <w:r>
-        <w:rPr>
-          <w:rFonts w:cstheme="minorHAnsi"/>
-          <w:color w:val="7030A0"/>
-          <w:sz w:val="22"/>
-          <w:szCs w:val="22"/>
-        </w:rPr>
-        <w:t>lte</w:t>
-      </w:r>
-      <w:proofErr w:type="spellEnd"/>
-      <w:r>
-        <w:rPr>
-          <w:rFonts w:cstheme="minorHAnsi"/>
-          <w:color w:val="7030A0"/>
+        <w:t>{lte 5</w:t>
+      </w:r>
+      <w:r>
+        <w:rPr>
+          <w:rFonts w:cstheme="minorHAnsi"/>
           <w:sz w:val="22"/>
           <w:szCs w:val="22"/>
         </w:rPr>
         <w:t xml:space="preserve"> </w:t>
       </w:r>
-      <w:proofErr w:type="gramStart"/>
-      <w:r>
-        <w:rPr>
-          <w:rFonts w:cstheme="minorHAnsi"/>
-          <w:color w:val="7030A0"/>
-          <w:sz w:val="22"/>
-          <w:szCs w:val="22"/>
-        </w:rPr>
-        <w:t>5</w:t>
-      </w:r>
-      <w:r>
-        <w:rPr>
-          <w:rFonts w:cstheme="minorHAnsi"/>
-          <w:sz w:val="22"/>
-          <w:szCs w:val="22"/>
-        </w:rPr>
-        <w:t xml:space="preserve"> </w:t>
-      </w:r>
-      <w:r>
-        <w:rPr>
-          <w:rFonts w:cstheme="minorHAnsi"/>
-          <w:color w:val="7030A0"/>
-          <w:sz w:val="22"/>
-          <w:szCs w:val="22"/>
-        </w:rPr>
-        <w:t> Å</w:t>
-      </w:r>
-      <w:proofErr w:type="gramEnd"/>
-      <w:r>
-        <w:rPr>
-          <w:rFonts w:cstheme="minorHAnsi"/>
-          <w:color w:val="7030A0"/>
+      <w:r>
+        <w:rPr>
+          <w:rFonts w:cstheme="minorHAnsi"/>
+          <w:color w:val="7030A0"/>
+          <w:sz w:val="22"/>
+          <w:szCs w:val="22"/>
+        </w:rPr>
+        <w:t> Å|</w:t>
+      </w:r>
+      <w:r>
+        <w:rPr>
+          <w:rFonts w:cstheme="minorHAnsi"/>
+          <w:color w:val="006600"/>
+          <w:sz w:val="22"/>
+          <w:szCs w:val="22"/>
+        </w:rPr>
+        <w:t xml:space="preserve"> target criteria</w:t>
+      </w:r>
+      <w:r>
+        <w:rPr>
+          <w:rFonts w:cstheme="minorHAnsi"/>
+          <w:sz w:val="22"/>
+          <w:szCs w:val="22"/>
+        </w:rPr>
+        <w:t>}. Subsequently, {</w:t>
+      </w:r>
+      <w:r>
+        <w:rPr>
+          <w:rFonts w:cstheme="minorHAnsi"/>
+          <w:color w:val="7030A0"/>
+          <w:sz w:val="22"/>
+          <w:szCs w:val="22"/>
+        </w:rPr>
+        <w:t>optimization</w:t>
+      </w:r>
+      <w:r>
+        <w:rPr>
+          <w:rFonts w:cstheme="minorHAnsi"/>
           <w:sz w:val="22"/>
           <w:szCs w:val="22"/>
         </w:rPr>
@@ -1423,44 +1256,8 @@
           <w:sz w:val="22"/>
           <w:szCs w:val="22"/>
         </w:rPr>
-        <w:t xml:space="preserve"> target criteria</w:t>
-      </w:r>
-      <w:r>
-        <w:rPr>
-          <w:rFonts w:cstheme="minorHAnsi"/>
-          <w:sz w:val="22"/>
-          <w:szCs w:val="22"/>
-        </w:rPr>
-        <w:t>}. Subsequently, {</w:t>
-      </w:r>
-      <w:proofErr w:type="spellStart"/>
-      <w:r>
-        <w:rPr>
-          <w:rFonts w:cstheme="minorHAnsi"/>
-          <w:color w:val="7030A0"/>
-          <w:sz w:val="22"/>
-          <w:szCs w:val="22"/>
-        </w:rPr>
-        <w:t>optimization</w:t>
-      </w:r>
-      <w:r>
-        <w:rPr>
-          <w:rFonts w:cstheme="minorHAnsi"/>
-          <w:sz w:val="22"/>
-          <w:szCs w:val="22"/>
-        </w:rPr>
-        <w:t>|</w:t>
-      </w:r>
-      <w:r>
-        <w:rPr>
-          <w:rFonts w:cstheme="minorHAnsi"/>
-          <w:color w:val="006600"/>
-          <w:sz w:val="22"/>
-          <w:szCs w:val="22"/>
-        </w:rPr>
         <w:t>operation</w:t>
       </w:r>
-      <w:proofErr w:type="spellEnd"/>
       <w:r>
         <w:rPr>
           <w:rFonts w:cstheme="minorHAnsi"/>
@@ -1677,17 +1474,7 @@
           <w:sz w:val="22"/>
           <w:szCs w:val="22"/>
         </w:rPr>
-        <w:t xml:space="preserve">energy </w:t>
-      </w:r>
-      <w:proofErr w:type="spellStart"/>
-      <w:r>
-        <w:rPr>
-          <w:rFonts w:cstheme="minorHAnsi"/>
-          <w:color w:val="7030A0"/>
-          <w:sz w:val="22"/>
-          <w:szCs w:val="22"/>
-        </w:rPr>
-        <w:t>minimization</w:t>
+        <w:t>energy minimization</w:t>
       </w:r>
       <w:r>
         <w:rPr>
@@ -1707,7 +1494,6 @@
         </w:rPr>
         <w:t>operation</w:t>
       </w:r>
-      <w:proofErr w:type="spellEnd"/>
       <w:r>
         <w:rPr>
           <w:rFonts w:cstheme="minorHAnsi"/>
@@ -1775,70 +1561,54 @@
           <w:sz w:val="22"/>
           <w:szCs w:val="22"/>
         </w:rPr>
-        <w:t>{</w:t>
-      </w:r>
-      <w:proofErr w:type="spellStart"/>
-      <w:r>
-        <w:rPr>
-          <w:rFonts w:cstheme="minorHAnsi"/>
-          <w:color w:val="7030A0"/>
-          <w:sz w:val="22"/>
-          <w:szCs w:val="22"/>
-        </w:rPr>
-        <w:t>lte</w:t>
-      </w:r>
-      <w:proofErr w:type="spellEnd"/>
-      <w:r>
-        <w:rPr>
-          <w:rFonts w:cstheme="minorHAnsi"/>
-          <w:color w:val="7030A0"/>
+        <w:t>{lte 5</w:t>
+      </w:r>
+      <w:r>
+        <w:rPr>
+          <w:rFonts w:cstheme="minorHAnsi"/>
           <w:sz w:val="22"/>
           <w:szCs w:val="22"/>
         </w:rPr>
         <w:t xml:space="preserve"> </w:t>
       </w:r>
-      <w:proofErr w:type="gramStart"/>
-      <w:r>
-        <w:rPr>
-          <w:rFonts w:cstheme="minorHAnsi"/>
-          <w:color w:val="7030A0"/>
-          <w:sz w:val="22"/>
-          <w:szCs w:val="22"/>
-        </w:rPr>
-        <w:t>5</w:t>
-      </w:r>
-      <w:r>
-        <w:rPr>
-          <w:rFonts w:cstheme="minorHAnsi"/>
-          <w:sz w:val="22"/>
-          <w:szCs w:val="22"/>
-        </w:rPr>
-        <w:t xml:space="preserve"> </w:t>
-      </w:r>
-      <w:r>
-        <w:rPr>
-          <w:rFonts w:cstheme="minorHAnsi"/>
-          <w:color w:val="7030A0"/>
-          <w:sz w:val="22"/>
-          <w:szCs w:val="22"/>
-        </w:rPr>
-        <w:t> </w:t>
-      </w:r>
-      <w:proofErr w:type="spellStart"/>
-      <w:r>
-        <w:rPr>
-          <w:rFonts w:cstheme="minorHAnsi"/>
-          <w:color w:val="7030A0"/>
-          <w:sz w:val="22"/>
-          <w:szCs w:val="22"/>
-        </w:rPr>
-        <w:t>Å</w:t>
-      </w:r>
-      <w:proofErr w:type="gramEnd"/>
-      <w:r>
-        <w:rPr>
-          <w:rFonts w:cstheme="minorHAnsi"/>
-          <w:color w:val="7030A0"/>
+      <w:r>
+        <w:rPr>
+          <w:rFonts w:cstheme="minorHAnsi"/>
+          <w:color w:val="7030A0"/>
+          <w:sz w:val="22"/>
+          <w:szCs w:val="22"/>
+        </w:rPr>
+        <w:t> Å|</w:t>
+      </w:r>
+      <w:r>
+        <w:rPr>
+          <w:rFonts w:cstheme="minorHAnsi"/>
+          <w:color w:val="006600"/>
+          <w:sz w:val="22"/>
+          <w:szCs w:val="22"/>
+        </w:rPr>
+        <w:t>target criteria</w:t>
+      </w:r>
+      <w:r>
+        <w:rPr>
+          <w:rFonts w:cstheme="minorHAnsi"/>
+          <w:sz w:val="22"/>
+          <w:szCs w:val="22"/>
+        </w:rPr>
+        <w:t>}. Subsequently, {</w:t>
+      </w:r>
+      <w:r>
+        <w:rPr>
+          <w:rFonts w:cstheme="minorHAnsi"/>
+          <w:color w:val="7030A0"/>
+          <w:sz w:val="22"/>
+          <w:szCs w:val="22"/>
+        </w:rPr>
+        <w:t>optimization</w:t>
+      </w:r>
+      <w:r>
+        <w:rPr>
+          <w:rFonts w:cstheme="minorHAnsi"/>
           <w:sz w:val="22"/>
           <w:szCs w:val="22"/>
         </w:rPr>
@@ -1851,54 +1621,8 @@
           <w:sz w:val="22"/>
           <w:szCs w:val="22"/>
         </w:rPr>
-        <w:t>target</w:t>
-      </w:r>
-      <w:proofErr w:type="spellEnd"/>
-      <w:r>
-        <w:rPr>
-          <w:rFonts w:cstheme="minorHAnsi"/>
-          <w:color w:val="006600"/>
-          <w:sz w:val="22"/>
-          <w:szCs w:val="22"/>
-        </w:rPr>
-        <w:t xml:space="preserve"> criteria</w:t>
-      </w:r>
-      <w:r>
-        <w:rPr>
-          <w:rFonts w:cstheme="minorHAnsi"/>
-          <w:sz w:val="22"/>
-          <w:szCs w:val="22"/>
-        </w:rPr>
-        <w:t>}. Subsequently, {</w:t>
-      </w:r>
-      <w:proofErr w:type="spellStart"/>
-      <w:r>
-        <w:rPr>
-          <w:rFonts w:cstheme="minorHAnsi"/>
-          <w:color w:val="7030A0"/>
-          <w:sz w:val="22"/>
-          <w:szCs w:val="22"/>
-        </w:rPr>
-        <w:t>optimization</w:t>
-      </w:r>
-      <w:r>
-        <w:rPr>
-          <w:rFonts w:cstheme="minorHAnsi"/>
-          <w:sz w:val="22"/>
-          <w:szCs w:val="22"/>
-        </w:rPr>
-        <w:t>|</w:t>
-      </w:r>
-      <w:r>
-        <w:rPr>
-          <w:rFonts w:cstheme="minorHAnsi"/>
-          <w:color w:val="006600"/>
-          <w:sz w:val="22"/>
-          <w:szCs w:val="22"/>
-        </w:rPr>
         <w:t>operation</w:t>
       </w:r>
-      <w:proofErr w:type="spellEnd"/>
       <w:r>
         <w:rPr>
           <w:rFonts w:cstheme="minorHAnsi"/>
@@ -1967,7 +1691,6 @@
         </w:rPr>
         <w:t xml:space="preserve">else </w:t>
       </w:r>
-      <w:proofErr w:type="spellStart"/>
       <w:r>
         <w:rPr>
           <w:rFonts w:cstheme="minorHAnsi"/>
@@ -2004,8 +1727,6 @@
         </w:rPr>
         <w:t>between</w:t>
       </w:r>
-      <w:proofErr w:type="spellEnd"/>
-      <w:proofErr w:type="gramStart"/>
       <w:r>
         <w:rPr>
           <w:rFonts w:cstheme="minorHAnsi"/>
@@ -2015,19 +1736,7 @@
           <w:sz w:val="22"/>
           <w:szCs w:val="22"/>
         </w:rPr>
-        <w:t>|[</w:t>
-      </w:r>
-      <w:proofErr w:type="gramEnd"/>
-      <w:r>
-        <w:rPr>
-          <w:rFonts w:cstheme="minorHAnsi"/>
-          <w:b/>
-          <w:bCs/>
-          <w:color w:val="7030A0"/>
-          <w:sz w:val="22"/>
-          <w:szCs w:val="22"/>
-        </w:rPr>
-        <w:t>8-12]</w:t>
+        <w:t>|[8-12]</w:t>
       </w:r>
       <w:r>
         <w:rPr>
@@ -2070,17 +1779,7 @@
           <w:sz w:val="22"/>
           <w:szCs w:val="22"/>
         </w:rPr>
-        <w:t xml:space="preserve">energy </w:t>
-      </w:r>
-      <w:proofErr w:type="spellStart"/>
-      <w:r>
-        <w:rPr>
-          <w:rFonts w:cstheme="minorHAnsi"/>
-          <w:color w:val="7030A0"/>
-          <w:sz w:val="22"/>
-          <w:szCs w:val="22"/>
-        </w:rPr>
-        <w:t>minimization</w:t>
+        <w:t>energy minimization</w:t>
       </w:r>
       <w:r>
         <w:rPr>
@@ -2100,7 +1799,6 @@
         </w:rPr>
         <w:t>operation</w:t>
       </w:r>
-      <w:proofErr w:type="spellEnd"/>
       <w:r>
         <w:rPr>
           <w:rFonts w:cstheme="minorHAnsi"/>
@@ -2169,70 +1867,69 @@
           <w:sz w:val="22"/>
           <w:szCs w:val="22"/>
         </w:rPr>
-        <w:t>{</w:t>
-      </w:r>
-      <w:proofErr w:type="spellStart"/>
-      <w:r>
-        <w:rPr>
-          <w:rFonts w:cstheme="minorHAnsi"/>
-          <w:color w:val="7030A0"/>
-          <w:sz w:val="22"/>
-          <w:szCs w:val="22"/>
-        </w:rPr>
-        <w:t>lte</w:t>
-      </w:r>
-      <w:proofErr w:type="spellEnd"/>
-      <w:r>
-        <w:rPr>
-          <w:rFonts w:cstheme="minorHAnsi"/>
-          <w:color w:val="7030A0"/>
+        <w:t>{lte 5</w:t>
+      </w:r>
+      <w:r>
+        <w:rPr>
+          <w:rFonts w:cstheme="minorHAnsi"/>
           <w:sz w:val="22"/>
           <w:szCs w:val="22"/>
         </w:rPr>
         <w:t xml:space="preserve"> </w:t>
       </w:r>
-      <w:proofErr w:type="gramStart"/>
-      <w:r>
-        <w:rPr>
-          <w:rFonts w:cstheme="minorHAnsi"/>
-          <w:color w:val="7030A0"/>
-          <w:sz w:val="22"/>
-          <w:szCs w:val="22"/>
-        </w:rPr>
-        <w:t>5</w:t>
-      </w:r>
-      <w:r>
-        <w:rPr>
-          <w:rFonts w:cstheme="minorHAnsi"/>
-          <w:sz w:val="22"/>
-          <w:szCs w:val="22"/>
-        </w:rPr>
-        <w:t xml:space="preserve"> </w:t>
-      </w:r>
-      <w:r>
-        <w:rPr>
-          <w:rFonts w:cstheme="minorHAnsi"/>
-          <w:color w:val="7030A0"/>
-          <w:sz w:val="22"/>
-          <w:szCs w:val="22"/>
-        </w:rPr>
-        <w:t> </w:t>
-      </w:r>
-      <w:proofErr w:type="spellStart"/>
-      <w:r>
-        <w:rPr>
-          <w:rFonts w:cstheme="minorHAnsi"/>
-          <w:color w:val="7030A0"/>
-          <w:sz w:val="22"/>
-          <w:szCs w:val="22"/>
-        </w:rPr>
-        <w:t>Å</w:t>
-      </w:r>
-      <w:proofErr w:type="gramEnd"/>
-      <w:r>
-        <w:rPr>
-          <w:rFonts w:cstheme="minorHAnsi"/>
-          <w:color w:val="7030A0"/>
+      <w:r>
+        <w:rPr>
+          <w:rFonts w:cstheme="minorHAnsi"/>
+          <w:color w:val="7030A0"/>
+          <w:sz w:val="22"/>
+          <w:szCs w:val="22"/>
+        </w:rPr>
+        <w:t> Å|</w:t>
+      </w:r>
+      <w:r>
+        <w:rPr>
+          <w:rFonts w:cstheme="minorHAnsi"/>
+          <w:color w:val="006600"/>
+          <w:sz w:val="22"/>
+          <w:szCs w:val="22"/>
+        </w:rPr>
+        <w:t>target criteria</w:t>
+      </w:r>
+      <w:r>
+        <w:rPr>
+          <w:rFonts w:cstheme="minorHAnsi"/>
+          <w:sz w:val="22"/>
+          <w:szCs w:val="22"/>
+        </w:rPr>
+        <w:t xml:space="preserve">}. </w:t>
+      </w:r>
+      <w:commentRangeEnd w:id="7"/>
+      <w:r>
+        <w:rPr>
+          <w:rStyle w:val="CommentReference"/>
+        </w:rPr>
+        <w:commentReference w:id="7"/>
+      </w:r>
+      <w:r>
+        <w:rPr>
+          <w:rFonts w:cstheme="minorHAnsi"/>
+          <w:sz w:val="22"/>
+          <w:szCs w:val="22"/>
+        </w:rPr>
+        <w:t>Subsequently, {</w:t>
+      </w:r>
+      <w:r>
+        <w:rPr>
+          <w:rFonts w:cstheme="minorHAnsi"/>
+          <w:color w:val="7030A0"/>
+          <w:sz w:val="22"/>
+          <w:szCs w:val="22"/>
+        </w:rPr>
+        <w:t>optimization</w:t>
+      </w:r>
+      <w:r>
+        <w:rPr>
+          <w:rFonts w:cstheme="minorHAnsi"/>
           <w:sz w:val="22"/>
           <w:szCs w:val="22"/>
         </w:rPr>
@@ -2245,86 +1942,15 @@
           <w:sz w:val="22"/>
           <w:szCs w:val="22"/>
         </w:rPr>
-        <w:t>target</w:t>
-      </w:r>
-      <w:proofErr w:type="spellEnd"/>
-      <w:r>
-        <w:rPr>
-          <w:rFonts w:cstheme="minorHAnsi"/>
-          <w:color w:val="006600"/>
-          <w:sz w:val="22"/>
-          <w:szCs w:val="22"/>
-        </w:rPr>
-        <w:t xml:space="preserve"> criteria</w:t>
-      </w:r>
-      <w:r>
-        <w:rPr>
-          <w:rFonts w:cstheme="minorHAnsi"/>
-          <w:sz w:val="22"/>
-          <w:szCs w:val="22"/>
-        </w:rPr>
-        <w:t xml:space="preserve">}. </w:t>
-      </w:r>
-      <w:commentRangeEnd w:id="7"/>
-      <w:r>
-        <w:rPr>
-          <w:rStyle w:val="CommentReference"/>
-        </w:rPr>
-        <w:commentReference w:id="7"/>
-      </w:r>
-      <w:r>
-        <w:rPr>
-          <w:rFonts w:cstheme="minorHAnsi"/>
-          <w:sz w:val="22"/>
-          <w:szCs w:val="22"/>
-        </w:rPr>
-        <w:t>Subsequently, {</w:t>
-      </w:r>
-      <w:proofErr w:type="spellStart"/>
-      <w:r>
-        <w:rPr>
-          <w:rFonts w:cstheme="minorHAnsi"/>
-          <w:color w:val="7030A0"/>
-          <w:sz w:val="22"/>
-          <w:szCs w:val="22"/>
-        </w:rPr>
-        <w:t>optimization</w:t>
-      </w:r>
-      <w:r>
-        <w:rPr>
-          <w:rFonts w:cstheme="minorHAnsi"/>
-          <w:sz w:val="22"/>
-          <w:szCs w:val="22"/>
-        </w:rPr>
-        <w:t>|</w:t>
-      </w:r>
-      <w:proofErr w:type="gramStart"/>
-      <w:r>
-        <w:rPr>
-          <w:rFonts w:cstheme="minorHAnsi"/>
-          <w:color w:val="006600"/>
-          <w:sz w:val="22"/>
-          <w:szCs w:val="22"/>
-        </w:rPr>
         <w:t>operation</w:t>
       </w:r>
-      <w:proofErr w:type="spellEnd"/>
-      <w:r>
-        <w:rPr>
-          <w:rFonts w:cstheme="minorHAnsi"/>
-          <w:sz w:val="22"/>
-          <w:szCs w:val="22"/>
-        </w:rPr>
-        <w:t xml:space="preserve"> }</w:t>
-      </w:r>
-      <w:proofErr w:type="gramEnd"/>
-      <w:r>
-        <w:rPr>
-          <w:rFonts w:cstheme="minorHAnsi"/>
-          <w:sz w:val="22"/>
-          <w:szCs w:val="22"/>
-        </w:rPr>
-        <w:t xml:space="preserve"> is also performed on {</w:t>
+      <w:r>
+        <w:rPr>
+          <w:rFonts w:cstheme="minorHAnsi"/>
+          <w:sz w:val="22"/>
+          <w:szCs w:val="22"/>
+        </w:rPr>
+        <w:t xml:space="preserve"> } is also performed on {</w:t>
       </w:r>
       <w:r>
         <w:rPr>
@@ -2427,17 +2053,7 @@
           <w:sz w:val="22"/>
           <w:szCs w:val="22"/>
         </w:rPr>
-        <w:t xml:space="preserve">energy </w:t>
-      </w:r>
-      <w:proofErr w:type="spellStart"/>
-      <w:r>
-        <w:rPr>
-          <w:rFonts w:cstheme="minorHAnsi"/>
-          <w:color w:val="7030A0"/>
-          <w:sz w:val="22"/>
-          <w:szCs w:val="22"/>
-        </w:rPr>
-        <w:t>minimization</w:t>
+        <w:t>energy minimization</w:t>
       </w:r>
       <w:r>
         <w:rPr>
@@ -2457,7 +2073,6 @@
         </w:rPr>
         <w:t>operation</w:t>
       </w:r>
-      <w:proofErr w:type="spellEnd"/>
       <w:r>
         <w:rPr>
           <w:rFonts w:cstheme="minorHAnsi"/>
@@ -2525,70 +2140,54 @@
           <w:sz w:val="22"/>
           <w:szCs w:val="22"/>
         </w:rPr>
-        <w:t>{</w:t>
-      </w:r>
-      <w:proofErr w:type="spellStart"/>
-      <w:r>
-        <w:rPr>
-          <w:rFonts w:cstheme="minorHAnsi"/>
-          <w:color w:val="7030A0"/>
-          <w:sz w:val="22"/>
-          <w:szCs w:val="22"/>
-        </w:rPr>
-        <w:t>lte</w:t>
-      </w:r>
-      <w:proofErr w:type="spellEnd"/>
-      <w:r>
-        <w:rPr>
-          <w:rFonts w:cstheme="minorHAnsi"/>
-          <w:color w:val="7030A0"/>
+        <w:t>{lte 5</w:t>
+      </w:r>
+      <w:r>
+        <w:rPr>
+          <w:rFonts w:cstheme="minorHAnsi"/>
           <w:sz w:val="22"/>
           <w:szCs w:val="22"/>
         </w:rPr>
         <w:t xml:space="preserve"> </w:t>
       </w:r>
-      <w:proofErr w:type="gramStart"/>
-      <w:r>
-        <w:rPr>
-          <w:rFonts w:cstheme="minorHAnsi"/>
-          <w:color w:val="7030A0"/>
-          <w:sz w:val="22"/>
-          <w:szCs w:val="22"/>
-        </w:rPr>
-        <w:t>5</w:t>
-      </w:r>
-      <w:r>
-        <w:rPr>
-          <w:rFonts w:cstheme="minorHAnsi"/>
-          <w:sz w:val="22"/>
-          <w:szCs w:val="22"/>
-        </w:rPr>
-        <w:t xml:space="preserve"> </w:t>
-      </w:r>
-      <w:r>
-        <w:rPr>
-          <w:rFonts w:cstheme="minorHAnsi"/>
-          <w:color w:val="7030A0"/>
-          <w:sz w:val="22"/>
-          <w:szCs w:val="22"/>
-        </w:rPr>
-        <w:t> </w:t>
-      </w:r>
-      <w:proofErr w:type="spellStart"/>
-      <w:r>
-        <w:rPr>
-          <w:rFonts w:cstheme="minorHAnsi"/>
-          <w:color w:val="7030A0"/>
-          <w:sz w:val="22"/>
-          <w:szCs w:val="22"/>
-        </w:rPr>
-        <w:t>Å</w:t>
-      </w:r>
-      <w:proofErr w:type="gramEnd"/>
-      <w:r>
-        <w:rPr>
-          <w:rFonts w:cstheme="minorHAnsi"/>
-          <w:color w:val="7030A0"/>
+      <w:r>
+        <w:rPr>
+          <w:rFonts w:cstheme="minorHAnsi"/>
+          <w:color w:val="7030A0"/>
+          <w:sz w:val="22"/>
+          <w:szCs w:val="22"/>
+        </w:rPr>
+        <w:t> Å|</w:t>
+      </w:r>
+      <w:r>
+        <w:rPr>
+          <w:rFonts w:cstheme="minorHAnsi"/>
+          <w:color w:val="006600"/>
+          <w:sz w:val="22"/>
+          <w:szCs w:val="22"/>
+        </w:rPr>
+        <w:t>target criteria</w:t>
+      </w:r>
+      <w:r>
+        <w:rPr>
+          <w:rFonts w:cstheme="minorHAnsi"/>
+          <w:sz w:val="22"/>
+          <w:szCs w:val="22"/>
+        </w:rPr>
+        <w:t>}. Subsequently, {</w:t>
+      </w:r>
+      <w:r>
+        <w:rPr>
+          <w:rFonts w:cstheme="minorHAnsi"/>
+          <w:color w:val="7030A0"/>
+          <w:sz w:val="22"/>
+          <w:szCs w:val="22"/>
+        </w:rPr>
+        <w:t>optimization</w:t>
+      </w:r>
+      <w:r>
+        <w:rPr>
+          <w:rFonts w:cstheme="minorHAnsi"/>
           <w:sz w:val="22"/>
           <w:szCs w:val="22"/>
         </w:rPr>
@@ -2601,71 +2200,15 @@
           <w:sz w:val="22"/>
           <w:szCs w:val="22"/>
         </w:rPr>
-        <w:t>target</w:t>
-      </w:r>
-      <w:proofErr w:type="spellEnd"/>
-      <w:r>
-        <w:rPr>
-          <w:rFonts w:cstheme="minorHAnsi"/>
-          <w:color w:val="006600"/>
-          <w:sz w:val="22"/>
-          <w:szCs w:val="22"/>
-        </w:rPr>
-        <w:t xml:space="preserve"> criteria</w:t>
-      </w:r>
-      <w:r>
-        <w:rPr>
-          <w:rFonts w:cstheme="minorHAnsi"/>
-          <w:sz w:val="22"/>
-          <w:szCs w:val="22"/>
-        </w:rPr>
-        <w:t>}. Subsequently, {</w:t>
-      </w:r>
-      <w:proofErr w:type="spellStart"/>
-      <w:r>
-        <w:rPr>
-          <w:rFonts w:cstheme="minorHAnsi"/>
-          <w:color w:val="7030A0"/>
-          <w:sz w:val="22"/>
-          <w:szCs w:val="22"/>
-        </w:rPr>
-        <w:t>optimization</w:t>
-      </w:r>
-      <w:r>
-        <w:rPr>
-          <w:rFonts w:cstheme="minorHAnsi"/>
-          <w:sz w:val="22"/>
-          <w:szCs w:val="22"/>
-        </w:rPr>
-        <w:t>|</w:t>
-      </w:r>
-      <w:proofErr w:type="gramStart"/>
-      <w:r>
-        <w:rPr>
-          <w:rFonts w:cstheme="minorHAnsi"/>
-          <w:color w:val="006600"/>
-          <w:sz w:val="22"/>
-          <w:szCs w:val="22"/>
-        </w:rPr>
         <w:t>operation</w:t>
       </w:r>
-      <w:proofErr w:type="spellEnd"/>
-      <w:r>
-        <w:rPr>
-          <w:rFonts w:cstheme="minorHAnsi"/>
-          <w:sz w:val="22"/>
-          <w:szCs w:val="22"/>
-        </w:rPr>
-        <w:t xml:space="preserve"> }</w:t>
-      </w:r>
-      <w:proofErr w:type="gramEnd"/>
-      <w:r>
-        <w:rPr>
-          <w:rFonts w:cstheme="minorHAnsi"/>
-          <w:sz w:val="22"/>
-          <w:szCs w:val="22"/>
-        </w:rPr>
-        <w:t xml:space="preserve"> is also performed on {</w:t>
+      <w:r>
+        <w:rPr>
+          <w:rFonts w:cstheme="minorHAnsi"/>
+          <w:sz w:val="22"/>
+          <w:szCs w:val="22"/>
+        </w:rPr>
+        <w:t xml:space="preserve"> } is also performed on {</w:t>
       </w:r>
       <w:r>
         <w:rPr>
@@ -2718,7 +2261,6 @@
         </w:rPr>
         <w:t>&lt;</w:t>
       </w:r>
-      <w:proofErr w:type="spellStart"/>
       <w:r>
         <w:rPr>
           <w:rFonts w:cstheme="minorHAnsi"/>
@@ -2737,8 +2279,6 @@
         </w:rPr>
         <w:t>pH</w:t>
       </w:r>
-      <w:proofErr w:type="spellEnd"/>
-      <w:proofErr w:type="gramStart"/>
       <w:r>
         <w:rPr>
           <w:rFonts w:cstheme="minorHAnsi"/>
@@ -2759,7 +2299,6 @@
         </w:rPr>
         <w:t>[</w:t>
       </w:r>
-      <w:proofErr w:type="gramEnd"/>
       <w:r>
         <w:rPr>
           <w:rFonts w:cstheme="minorHAnsi"/>
@@ -2821,17 +2360,7 @@
           <w:sz w:val="22"/>
           <w:szCs w:val="22"/>
         </w:rPr>
-        <w:t xml:space="preserve">energy </w:t>
-      </w:r>
-      <w:proofErr w:type="spellStart"/>
-      <w:r>
-        <w:rPr>
-          <w:rFonts w:cstheme="minorHAnsi"/>
-          <w:color w:val="7030A0"/>
-          <w:sz w:val="22"/>
-          <w:szCs w:val="22"/>
-        </w:rPr>
-        <w:t>minimization</w:t>
+        <w:t>energy minimization</w:t>
       </w:r>
       <w:r>
         <w:rPr>
@@ -2851,7 +2380,6 @@
         </w:rPr>
         <w:t>operation</w:t>
       </w:r>
-      <w:proofErr w:type="spellEnd"/>
       <w:r>
         <w:rPr>
           <w:rFonts w:cstheme="minorHAnsi"/>
@@ -2919,70 +2447,54 @@
           <w:sz w:val="22"/>
           <w:szCs w:val="22"/>
         </w:rPr>
-        <w:t>{</w:t>
-      </w:r>
-      <w:proofErr w:type="spellStart"/>
-      <w:r>
-        <w:rPr>
-          <w:rFonts w:cstheme="minorHAnsi"/>
-          <w:color w:val="7030A0"/>
-          <w:sz w:val="22"/>
-          <w:szCs w:val="22"/>
-        </w:rPr>
-        <w:t>lte</w:t>
-      </w:r>
-      <w:proofErr w:type="spellEnd"/>
-      <w:r>
-        <w:rPr>
-          <w:rFonts w:cstheme="minorHAnsi"/>
-          <w:color w:val="7030A0"/>
+        <w:t>{lte 5</w:t>
+      </w:r>
+      <w:r>
+        <w:rPr>
+          <w:rFonts w:cstheme="minorHAnsi"/>
           <w:sz w:val="22"/>
           <w:szCs w:val="22"/>
         </w:rPr>
         <w:t xml:space="preserve"> </w:t>
       </w:r>
-      <w:proofErr w:type="gramStart"/>
-      <w:r>
-        <w:rPr>
-          <w:rFonts w:cstheme="minorHAnsi"/>
-          <w:color w:val="7030A0"/>
-          <w:sz w:val="22"/>
-          <w:szCs w:val="22"/>
-        </w:rPr>
-        <w:t>5</w:t>
-      </w:r>
-      <w:r>
-        <w:rPr>
-          <w:rFonts w:cstheme="minorHAnsi"/>
-          <w:sz w:val="22"/>
-          <w:szCs w:val="22"/>
-        </w:rPr>
-        <w:t xml:space="preserve"> </w:t>
-      </w:r>
-      <w:r>
-        <w:rPr>
-          <w:rFonts w:cstheme="minorHAnsi"/>
-          <w:color w:val="7030A0"/>
-          <w:sz w:val="22"/>
-          <w:szCs w:val="22"/>
-        </w:rPr>
-        <w:t> </w:t>
-      </w:r>
-      <w:proofErr w:type="spellStart"/>
-      <w:r>
-        <w:rPr>
-          <w:rFonts w:cstheme="minorHAnsi"/>
-          <w:color w:val="7030A0"/>
-          <w:sz w:val="22"/>
-          <w:szCs w:val="22"/>
-        </w:rPr>
-        <w:t>Å</w:t>
-      </w:r>
-      <w:proofErr w:type="gramEnd"/>
-      <w:r>
-        <w:rPr>
-          <w:rFonts w:cstheme="minorHAnsi"/>
-          <w:color w:val="7030A0"/>
+      <w:r>
+        <w:rPr>
+          <w:rFonts w:cstheme="minorHAnsi"/>
+          <w:color w:val="7030A0"/>
+          <w:sz w:val="22"/>
+          <w:szCs w:val="22"/>
+        </w:rPr>
+        <w:t> Å|</w:t>
+      </w:r>
+      <w:r>
+        <w:rPr>
+          <w:rFonts w:cstheme="minorHAnsi"/>
+          <w:color w:val="006600"/>
+          <w:sz w:val="22"/>
+          <w:szCs w:val="22"/>
+        </w:rPr>
+        <w:t>target criteria</w:t>
+      </w:r>
+      <w:r>
+        <w:rPr>
+          <w:rFonts w:cstheme="minorHAnsi"/>
+          <w:sz w:val="22"/>
+          <w:szCs w:val="22"/>
+        </w:rPr>
+        <w:t>}. Subsequently, {</w:t>
+      </w:r>
+      <w:r>
+        <w:rPr>
+          <w:rFonts w:cstheme="minorHAnsi"/>
+          <w:color w:val="7030A0"/>
+          <w:sz w:val="22"/>
+          <w:szCs w:val="22"/>
+        </w:rPr>
+        <w:t>optimization</w:t>
+      </w:r>
+      <w:r>
+        <w:rPr>
+          <w:rFonts w:cstheme="minorHAnsi"/>
           <w:sz w:val="22"/>
           <w:szCs w:val="22"/>
         </w:rPr>
@@ -2995,63 +2507,8 @@
           <w:sz w:val="22"/>
           <w:szCs w:val="22"/>
         </w:rPr>
-        <w:t>target</w:t>
-      </w:r>
-      <w:proofErr w:type="spellEnd"/>
-      <w:r>
-        <w:rPr>
-          <w:rFonts w:cstheme="minorHAnsi"/>
-          <w:color w:val="006600"/>
-          <w:sz w:val="22"/>
-          <w:szCs w:val="22"/>
-        </w:rPr>
-        <w:t xml:space="preserve"> criteria</w:t>
-      </w:r>
-      <w:r>
-        <w:rPr>
-          <w:rFonts w:cstheme="minorHAnsi"/>
-          <w:sz w:val="22"/>
-          <w:szCs w:val="22"/>
-        </w:rPr>
-        <w:t xml:space="preserve">}. </w:t>
-      </w:r>
-      <w:r>
-        <w:rPr>
-          <w:rFonts w:cstheme="minorHAnsi"/>
-          <w:sz w:val="22"/>
-          <w:szCs w:val="22"/>
-        </w:rPr>
-        <w:lastRenderedPageBreak/>
-        <w:t>Subsequently, {</w:t>
-      </w:r>
-      <w:proofErr w:type="spellStart"/>
-      <w:r>
-        <w:rPr>
-          <w:rFonts w:cstheme="minorHAnsi"/>
-          <w:color w:val="7030A0"/>
-          <w:sz w:val="22"/>
-          <w:szCs w:val="22"/>
-        </w:rPr>
-        <w:t>optimization</w:t>
-      </w:r>
-      <w:r>
-        <w:rPr>
-          <w:rFonts w:cstheme="minorHAnsi"/>
-          <w:sz w:val="22"/>
-          <w:szCs w:val="22"/>
-        </w:rPr>
-        <w:t>|</w:t>
-      </w:r>
-      <w:r>
-        <w:rPr>
-          <w:rFonts w:cstheme="minorHAnsi"/>
-          <w:color w:val="006600"/>
-          <w:sz w:val="22"/>
-          <w:szCs w:val="22"/>
-        </w:rPr>
         <w:t>operation</w:t>
       </w:r>
-      <w:proofErr w:type="spellEnd"/>
       <w:r>
         <w:rPr>
           <w:rFonts w:cstheme="minorHAnsi"/>
@@ -3147,20 +2604,7 @@
         <w:t xml:space="preserve">, e.g., </w:t>
       </w:r>
       <w:r>
-        <w:t>This is applied to any residue with {lte|5</w:t>
-      </w:r>
-      <w:proofErr w:type="gramStart"/>
-      <w:r>
-        <w:t>}  {</w:t>
-      </w:r>
-      <w:proofErr w:type="spellStart"/>
-      <w:proofErr w:type="gramEnd"/>
-      <w:r>
-        <w:t>Å|unit</w:t>
-      </w:r>
-      <w:proofErr w:type="spellEnd"/>
-      <w:r>
-        <w:t xml:space="preserve">}.  </w:t>
+        <w:t xml:space="preserve">This is applied to any residue with {lte|5}  {Å|unit}.  </w:t>
       </w:r>
     </w:p>
   </w:comment>
@@ -3246,31 +2690,7 @@
         <w:footnoteRef/>
       </w:r>
       <w:r>
-        <w:t xml:space="preserve"> </w:t>
-      </w:r>
-      <w:proofErr w:type="spellStart"/>
-      <w:r>
-        <w:t>Katoh</w:t>
-      </w:r>
-      <w:proofErr w:type="spellEnd"/>
-      <w:r>
-        <w:t xml:space="preserve">, K., </w:t>
-      </w:r>
-      <w:proofErr w:type="spellStart"/>
-      <w:r>
-        <w:t>Rozewicki</w:t>
-      </w:r>
-      <w:proofErr w:type="spellEnd"/>
-      <w:r>
-        <w:t xml:space="preserve">, J. &amp; Yamada, K. D. MAFFT online service: multiple sequence alignment, interactive sequence choice and visualization. Brief </w:t>
-      </w:r>
-      <w:proofErr w:type="spellStart"/>
-      <w:r>
-        <w:t>Bioinform</w:t>
-      </w:r>
-      <w:proofErr w:type="spellEnd"/>
-      <w:r>
-        <w:t>, https://doi.org/10.1093/bib/bbx108</w:t>
+        <w:t xml:space="preserve"> Katoh, K., Rozewicki, J. &amp; Yamada, K. D. MAFFT online service: multiple sequence alignment, interactive sequence choice and visualization. Brief Bioinform, https://doi.org/10.1093/bib/bbx108</w:t>
       </w:r>
     </w:p>
   </w:footnote>
@@ -3297,7 +2717,6 @@
         </w:rPr>
         <w:t>&lt;</w:t>
       </w:r>
-      <w:proofErr w:type="spellStart"/>
       <w:r>
         <w:rPr>
           <w:rFonts w:cstheme="minorHAnsi"/>
@@ -3324,23 +2743,7 @@
           <w:rFonts w:cstheme="minorHAnsi"/>
           <w:color w:val="002060"/>
         </w:rPr>
-        <w:t>logical</w:t>
-      </w:r>
-      <w:proofErr w:type="spellEnd"/>
-      <w:r>
-        <w:rPr>
-          <w:rFonts w:cstheme="minorHAnsi"/>
-          <w:color w:val="002060"/>
-        </w:rPr>
-        <w:t xml:space="preserve"> </w:t>
-      </w:r>
-      <w:proofErr w:type="spellStart"/>
-      <w:r>
-        <w:rPr>
-          <w:rFonts w:cstheme="minorHAnsi"/>
-          <w:color w:val="002060"/>
-        </w:rPr>
-        <w:t>operator</w:t>
+        <w:t>logical operator</w:t>
       </w:r>
       <w:r>
         <w:rPr>
@@ -3349,7 +2752,6 @@
         </w:rPr>
         <w:t>|value</w:t>
       </w:r>
-      <w:proofErr w:type="spellEnd"/>
       <w:r>
         <w:rPr>
           <w:rFonts w:cstheme="minorHAnsi"/>
@@ -3381,7 +2783,6 @@
         </w:rPr>
         <w:t>&lt;</w:t>
       </w:r>
-      <w:proofErr w:type="spellStart"/>
       <w:r>
         <w:rPr>
           <w:rFonts w:cstheme="minorHAnsi"/>
@@ -3402,7 +2803,6 @@
         </w:rPr>
         <w:t>value</w:t>
       </w:r>
-      <w:proofErr w:type="spellEnd"/>
       <w:r>
         <w:rPr>
           <w:rFonts w:cstheme="minorHAnsi"/>
@@ -3434,7 +2834,6 @@
         </w:rPr>
         <w:t>&lt;</w:t>
       </w:r>
-      <w:proofErr w:type="spellStart"/>
       <w:r>
         <w:rPr>
           <w:rFonts w:cstheme="minorHAnsi"/>
@@ -3461,23 +2860,7 @@
           <w:rFonts w:cstheme="minorHAnsi"/>
           <w:color w:val="002060"/>
         </w:rPr>
-        <w:t>logical</w:t>
-      </w:r>
-      <w:proofErr w:type="spellEnd"/>
-      <w:r>
-        <w:rPr>
-          <w:rFonts w:cstheme="minorHAnsi"/>
-          <w:color w:val="002060"/>
-        </w:rPr>
-        <w:t xml:space="preserve"> </w:t>
-      </w:r>
-      <w:proofErr w:type="spellStart"/>
-      <w:r>
-        <w:rPr>
-          <w:rFonts w:cstheme="minorHAnsi"/>
-          <w:color w:val="002060"/>
-        </w:rPr>
-        <w:t>operator</w:t>
+        <w:t>logical operator</w:t>
       </w:r>
       <w:r>
         <w:rPr>
@@ -3486,7 +2869,6 @@
         </w:rPr>
         <w:t>|value</w:t>
       </w:r>
-      <w:proofErr w:type="spellEnd"/>
       <w:r>
         <w:rPr>
           <w:rFonts w:cstheme="minorHAnsi"/>
@@ -3525,7 +2907,6 @@
         </w:rPr>
         <w:t xml:space="preserve">else </w:t>
       </w:r>
-      <w:proofErr w:type="spellStart"/>
       <w:r>
         <w:rPr>
           <w:rFonts w:cstheme="minorHAnsi"/>
@@ -3552,23 +2933,7 @@
           <w:rFonts w:cstheme="minorHAnsi"/>
           <w:color w:val="002060"/>
         </w:rPr>
-        <w:t>logical</w:t>
-      </w:r>
-      <w:proofErr w:type="spellEnd"/>
-      <w:r>
-        <w:rPr>
-          <w:rFonts w:cstheme="minorHAnsi"/>
-          <w:color w:val="002060"/>
-        </w:rPr>
-        <w:t xml:space="preserve"> </w:t>
-      </w:r>
-      <w:proofErr w:type="spellStart"/>
-      <w:r>
-        <w:rPr>
-          <w:rFonts w:cstheme="minorHAnsi"/>
-          <w:color w:val="002060"/>
-        </w:rPr>
-        <w:t>operator</w:t>
+        <w:t>logical operator</w:t>
       </w:r>
       <w:r>
         <w:rPr>
@@ -3577,7 +2942,6 @@
         </w:rPr>
         <w:t>|value</w:t>
       </w:r>
-      <w:proofErr w:type="spellEnd"/>
       <w:r>
         <w:rPr>
           <w:rFonts w:cstheme="minorHAnsi"/>
@@ -3642,7 +3006,6 @@
         </w:rPr>
         <w:t>&lt;</w:t>
       </w:r>
-      <w:proofErr w:type="spellStart"/>
       <w:r>
         <w:rPr>
           <w:rFonts w:cstheme="minorHAnsi"/>
@@ -3657,7 +3020,6 @@
         </w:rPr>
         <w:t>key</w:t>
       </w:r>
-      <w:proofErr w:type="spellEnd"/>
       <w:r>
         <w:rPr>
           <w:rFonts w:cstheme="minorHAnsi"/>
@@ -3677,17 +3039,8 @@
           <w:rFonts w:cstheme="minorHAnsi"/>
           <w:color w:val="7030A0"/>
         </w:rPr>
-        <w:t>|</w:t>
-      </w:r>
-      <w:proofErr w:type="spellStart"/>
-      <w:r>
-        <w:rPr>
-          <w:rFonts w:cstheme="minorHAnsi"/>
-          <w:color w:val="7030A0"/>
-        </w:rPr>
-        <w:t>iteration_operation|magnitude</w:t>
-      </w:r>
-      <w:proofErr w:type="spellEnd"/>
+        <w:t>|iteration_operation|magnitude</w:t>
+      </w:r>
       <w:r>
         <w:rPr>
           <w:rFonts w:cstheme="minorHAnsi"/>
@@ -3810,7 +3163,7 @@
     <w:rPrDefault>
       <w:rPr>
         <w:rFonts w:asciiTheme="minorHAnsi" w:eastAsiaTheme="minorHAnsi" w:hAnsiTheme="minorHAnsi" w:cstheme="minorBidi"/>
-        <w:lang w:bidi="ar-SA"/>
+        <w:lang w:val="en-US" w:eastAsia="en-US" w:bidi="ar-SA"/>
       </w:rPr>
     </w:rPrDefault>
     <w:pPrDefault/>
@@ -4199,7 +3552,6 @@
     <w:rPr>
       <w:sz w:val="22"/>
       <w:szCs w:val="22"/>
-      <w:lang w:eastAsia="en-US"/>
     </w:rPr>
   </w:style>
   <w:style w:type="character" w:default="1" w:styleId="DefaultParagraphFont">
@@ -4241,7 +3593,6 @@
     <w:rPr>
       <w:sz w:val="24"/>
       <w:szCs w:val="24"/>
-      <w:lang w:val="en-US"/>
     </w:rPr>
   </w:style>
   <w:style w:type="character" w:styleId="CommentReference">
@@ -4268,7 +3619,6 @@
     <w:rPr>
       <w:sz w:val="20"/>
       <w:szCs w:val="20"/>
-      <w:lang w:val="en-US"/>
     </w:rPr>
   </w:style>
   <w:style w:type="paragraph" w:styleId="CommentSubject">
@@ -4314,7 +3664,6 @@
     <w:rPr>
       <w:sz w:val="24"/>
       <w:szCs w:val="24"/>
-      <w:lang w:val="en-US"/>
     </w:rPr>
   </w:style>
   <w:style w:type="character" w:customStyle="1" w:styleId="BodyTextChar">

</xml_diff>

<commit_message>
a more integrated/comprehensive validation functionalities
</commit_message>
<xml_diff>
--- a/input/cpc-rewritten.docx
+++ b/input/cpc-rewritten.docx
@@ -753,25 +753,7 @@
           <w:sz w:val="22"/>
           <w:szCs w:val="22"/>
         </w:rPr>
-        <w:t>-</w:t>
-      </w:r>
-      <w:r>
-        <w:rPr>
-          <w:rFonts w:cstheme="minorHAnsi"/>
-          <w:color w:val="0070C0"/>
-          <w:sz w:val="22"/>
-          <w:szCs w:val="22"/>
-        </w:rPr>
-        <w:t>1</w:t>
-      </w:r>
-      <w:r>
-        <w:rPr>
-          <w:rFonts w:cstheme="minorHAnsi"/>
-          <w:color w:val="0070C0"/>
-          <w:sz w:val="22"/>
-          <w:szCs w:val="22"/>
-        </w:rPr>
-        <w:t>,34</w:t>
+        <w:t>generated pose</w:t>
       </w:r>
       <w:r>
         <w:rPr>
@@ -2481,7 +2463,16 @@
           <w:sz w:val="22"/>
           <w:szCs w:val="22"/>
         </w:rPr>
-        <w:t>}. Subsequently, {</w:t>
+        <w:t xml:space="preserve">}. </w:t>
+      </w:r>
+      <w:r>
+        <w:rPr>
+          <w:rFonts w:cstheme="minorHAnsi"/>
+          <w:sz w:val="22"/>
+          <w:szCs w:val="22"/>
+        </w:rPr>
+        <w:lastRenderedPageBreak/>
+        <w:t>Subsequently, {</w:t>
       </w:r>
       <w:r>
         <w:rPr>

</xml_diff>

<commit_message>
make misc error more explanatory, bugfixes
</commit_message>
<xml_diff>
--- a/input/cpc-rewritten.docx
+++ b/input/cpc-rewritten.docx
@@ -1387,7 +1387,6 @@
         </w:rPr>
         <w:t>|</w:t>
       </w:r>
-      <w:commentRangeStart w:id="5"/>
       <w:r>
         <w:rPr>
           <w:rFonts w:cstheme="minorHAnsi"/>
@@ -1395,16 +1394,7 @@
           <w:sz w:val="22"/>
           <w:szCs w:val="22"/>
         </w:rPr>
-        <w:t>lte</w:t>
-      </w:r>
-      <w:commentRangeEnd w:id="5"/>
-      <w:r>
-        <w:rPr>
-          <w:rStyle w:val="CommentReference"/>
-          <w:sz w:val="22"/>
-          <w:szCs w:val="22"/>
-        </w:rPr>
-        <w:commentReference w:id="5"/>
+        <w:t>lt</w:t>
       </w:r>
       <w:r>
         <w:rPr>
@@ -1655,7 +1645,7 @@
           <w:szCs w:val="22"/>
         </w:rPr>
       </w:pPr>
-      <w:bookmarkStart w:id="6" w:name="_Hlk84495700"/>
+      <w:bookmarkStart w:id="5" w:name="_Hlk84495700"/>
       <w:r>
         <w:rPr>
           <w:rFonts w:cstheme="minorHAnsi"/>
@@ -1718,7 +1708,29 @@
           <w:sz w:val="22"/>
           <w:szCs w:val="22"/>
         </w:rPr>
-        <w:t>|[8-12]</w:t>
+        <w:t>|[</w:t>
+      </w:r>
+      <w:r>
+        <w:rPr>
+          <w:rFonts w:cstheme="minorHAnsi"/>
+          <w:b/>
+          <w:bCs/>
+          <w:color w:val="7030A0"/>
+          <w:sz w:val="22"/>
+          <w:szCs w:val="22"/>
+        </w:rPr>
+        <w:t>1</w:t>
+      </w:r>
+      <w:r>
+        <w:rPr>
+          <w:rFonts w:cstheme="minorHAnsi"/>
+          <w:b/>
+          <w:bCs/>
+          <w:color w:val="7030A0"/>
+          <w:sz w:val="22"/>
+          <w:szCs w:val="22"/>
+        </w:rPr>
+        <w:t>-12]</w:t>
       </w:r>
       <w:r>
         <w:rPr>
@@ -1745,7 +1757,7 @@
         </w:rPr>
         <w:t xml:space="preserve">,  </w:t>
       </w:r>
-      <w:bookmarkEnd w:id="6"/>
+      <w:bookmarkEnd w:id="5"/>
       <w:r>
         <w:rPr>
           <w:rFonts w:cstheme="minorHAnsi"/>
@@ -1841,7 +1853,7 @@
         </w:rPr>
         <w:t xml:space="preserve">. This is applied to any residue </w:t>
       </w:r>
-      <w:commentRangeStart w:id="7"/>
+      <w:commentRangeStart w:id="6"/>
       <w:r>
         <w:rPr>
           <w:rFonts w:cstheme="minorHAnsi"/>
@@ -1885,12 +1897,12 @@
         </w:rPr>
         <w:t xml:space="preserve">}. </w:t>
       </w:r>
-      <w:commentRangeEnd w:id="7"/>
+      <w:commentRangeEnd w:id="6"/>
       <w:r>
         <w:rPr>
           <w:rStyle w:val="CommentReference"/>
         </w:rPr>
-        <w:commentReference w:id="7"/>
+        <w:commentReference w:id="6"/>
       </w:r>
       <w:r>
         <w:rPr>
@@ -1976,7 +1988,7 @@
           <w:szCs w:val="22"/>
         </w:rPr>
       </w:pPr>
-      <w:bookmarkStart w:id="8" w:name="_Hlk84495710"/>
+      <w:bookmarkStart w:id="7" w:name="_Hlk84495710"/>
       <w:r>
         <w:rPr>
           <w:rFonts w:cstheme="minorHAnsi"/>
@@ -2019,7 +2031,7 @@
         </w:rPr>
         <w:t xml:space="preserve">,  </w:t>
       </w:r>
-      <w:bookmarkEnd w:id="8"/>
+      <w:bookmarkEnd w:id="7"/>
       <w:r>
         <w:rPr>
           <w:rFonts w:cstheme="minorHAnsi"/>
@@ -2234,7 +2246,7 @@
           <w:szCs w:val="22"/>
         </w:rPr>
       </w:pPr>
-      <w:bookmarkStart w:id="9" w:name="_Hlk84495743"/>
+      <w:bookmarkStart w:id="8" w:name="_Hlk84495743"/>
       <w:r>
         <w:rPr>
           <w:rFonts w:cstheme="minorHAnsi"/>
@@ -2290,7 +2302,18 @@
           <w:sz w:val="22"/>
           <w:szCs w:val="22"/>
         </w:rPr>
-        <w:t>1-7]</w:t>
+        <w:t>a</w:t>
+      </w:r>
+      <w:r>
+        <w:rPr>
+          <w:rFonts w:cstheme="minorHAnsi"/>
+          <w:b/>
+          <w:bCs/>
+          <w:color w:val="002060"/>
+          <w:sz w:val="22"/>
+          <w:szCs w:val="22"/>
+        </w:rPr>
+        <w:t>-7]</w:t>
       </w:r>
       <w:r>
         <w:rPr>
@@ -2326,7 +2349,7 @@
         </w:rPr>
         <w:t xml:space="preserve">, </w:t>
       </w:r>
-      <w:bookmarkEnd w:id="9"/>
+      <w:bookmarkEnd w:id="8"/>
       <w:r>
         <w:rPr>
           <w:rFonts w:cstheme="minorHAnsi"/>
@@ -2534,26 +2557,6 @@
         </w:rPr>
         <w:t xml:space="preserve">}. </w:t>
       </w:r>
-    </w:p>
-    <w:p>
-      <w:pPr>
-        <w:pStyle w:val="BodyText"/>
-        <w:spacing w:before="0" w:after="0"/>
-        <w:ind w:left="720"/>
-        <w:rPr>
-          <w:rFonts w:asciiTheme="majorHAnsi" w:hAnsiTheme="majorHAnsi" w:cstheme="majorHAnsi"/>
-        </w:rPr>
-      </w:pPr>
-    </w:p>
-    <w:p>
-      <w:pPr>
-        <w:pStyle w:val="ListParagraph"/>
-        <w:rPr>
-          <w:sz w:val="24"/>
-          <w:szCs w:val="24"/>
-          <w:lang w:val="en-GB"/>
-        </w:rPr>
-      </w:pPr>
     </w:p>
     <w:sectPr>
       <w:pgSz w:w="11906" w:h="16838"/>
@@ -2567,17 +2570,7 @@
 
 <file path=word/comments.xml><?xml version="1.0" encoding="utf-8"?>
 <w:comments xmlns:wpc="http://schemas.microsoft.com/office/word/2010/wordprocessingCanvas" xmlns:cx="http://schemas.microsoft.com/office/drawing/2014/chartex" xmlns:cx1="http://schemas.microsoft.com/office/drawing/2015/9/8/chartex" xmlns:cx2="http://schemas.microsoft.com/office/drawing/2015/10/21/chartex" xmlns:cx3="http://schemas.microsoft.com/office/drawing/2016/5/9/chartex" xmlns:cx4="http://schemas.microsoft.com/office/drawing/2016/5/10/chartex" xmlns:cx5="http://schemas.microsoft.com/office/drawing/2016/5/11/chartex" xmlns:cx6="http://schemas.microsoft.com/office/drawing/2016/5/12/chartex" xmlns:cx7="http://schemas.microsoft.com/office/drawing/2016/5/13/chartex" xmlns:cx8="http://schemas.microsoft.com/office/drawing/2016/5/14/chartex" xmlns:mc="http://schemas.openxmlformats.org/markup-compatibility/2006" xmlns:aink="http://schemas.microsoft.com/office/drawing/2016/ink" xmlns:am3d="http://schemas.microsoft.com/office/drawing/2017/model3d" xmlns:o="urn:schemas-microsoft-com:office:office" xmlns:r="http://schemas.openxmlformats.org/officeDocument/2006/relationships" xmlns:m="http://schemas.openxmlformats.org/officeDocument/2006/math" xmlns:v="urn:schemas-microsoft-com:vml" xmlns:wp14="http://schemas.microsoft.com/office/word/2010/wordprocessingDrawing" xmlns:wp="http://schemas.openxmlformats.org/drawingml/2006/wordprocessingDrawing" xmlns:w10="urn:schemas-microsoft-com:office:word" xmlns:w="http://schemas.openxmlformats.org/wordprocessingml/2006/main" xmlns:w14="http://schemas.microsoft.com/office/word/2010/wordml" xmlns:w15="http://schemas.microsoft.com/office/word/2012/wordml" xmlns:w16cex="http://schemas.microsoft.com/office/word/2018/wordml/cex" xmlns:w16cid="http://schemas.microsoft.com/office/word/2016/wordml/cid" xmlns:w16="http://schemas.microsoft.com/office/word/2018/wordml" xmlns:w16sdtdh="http://schemas.microsoft.com/office/word/2020/wordml/sdtdatahash" xmlns:w16se="http://schemas.microsoft.com/office/word/2015/wordml/symex" xmlns:wpg="http://schemas.microsoft.com/office/word/2010/wordprocessingGroup" xmlns:wpi="http://schemas.microsoft.com/office/word/2010/wordprocessingInk" xmlns:wne="http://schemas.microsoft.com/office/word/2006/wordml" xmlns:wps="http://schemas.microsoft.com/office/word/2010/wordprocessingShape" mc:Ignorable="w14 w15 w16se w16cid w16 w16cex w16sdtdh wp14">
-  <w:comment w:id="5" w:author="Fathoni Musyaffa" w:date="2021-10-05T13:34:00Z" w:initials="FM">
-    <w:p>
-      <w:pPr>
-        <w:pStyle w:val="CommentText"/>
-      </w:pPr>
-      <w:r>
-        <w:t>This comparison operator needs to be comprehensively enumerated</w:t>
-      </w:r>
-    </w:p>
-  </w:comment>
-  <w:comment w:id="7" w:author="Fathoni Musyaffa" w:date="2021-10-13T17:26:00Z" w:initials="FM">
+  <w:comment w:id="6" w:author="Fathoni Musyaffa" w:date="2021-10-13T17:26:00Z" w:initials="FM">
     <w:p>
       <w:pPr>
         <w:pStyle w:val="CommentText"/>
@@ -2604,7 +2597,6 @@
 
 <file path=word/commentsExtended.xml><?xml version="1.0" encoding="utf-8"?>
 <w15:commentsEx xmlns:wpc="http://schemas.microsoft.com/office/word/2010/wordprocessingCanvas" xmlns:cx="http://schemas.microsoft.com/office/drawing/2014/chartex" xmlns:cx1="http://schemas.microsoft.com/office/drawing/2015/9/8/chartex" xmlns:cx2="http://schemas.microsoft.com/office/drawing/2015/10/21/chartex" xmlns:cx3="http://schemas.microsoft.com/office/drawing/2016/5/9/chartex" xmlns:cx4="http://schemas.microsoft.com/office/drawing/2016/5/10/chartex" xmlns:cx5="http://schemas.microsoft.com/office/drawing/2016/5/11/chartex" xmlns:cx6="http://schemas.microsoft.com/office/drawing/2016/5/12/chartex" xmlns:cx7="http://schemas.microsoft.com/office/drawing/2016/5/13/chartex" xmlns:cx8="http://schemas.microsoft.com/office/drawing/2016/5/14/chartex" xmlns:mc="http://schemas.openxmlformats.org/markup-compatibility/2006" xmlns:aink="http://schemas.microsoft.com/office/drawing/2016/ink" xmlns:am3d="http://schemas.microsoft.com/office/drawing/2017/model3d" xmlns:o="urn:schemas-microsoft-com:office:office" xmlns:r="http://schemas.openxmlformats.org/officeDocument/2006/relationships" xmlns:m="http://schemas.openxmlformats.org/officeDocument/2006/math" xmlns:v="urn:schemas-microsoft-com:vml" xmlns:wp14="http://schemas.microsoft.com/office/word/2010/wordprocessingDrawing" xmlns:wp="http://schemas.openxmlformats.org/drawingml/2006/wordprocessingDrawing" xmlns:w10="urn:schemas-microsoft-com:office:word" xmlns:w="http://schemas.openxmlformats.org/wordprocessingml/2006/main" xmlns:w14="http://schemas.microsoft.com/office/word/2010/wordml" xmlns:w15="http://schemas.microsoft.com/office/word/2012/wordml" xmlns:w16cex="http://schemas.microsoft.com/office/word/2018/wordml/cex" xmlns:w16cid="http://schemas.microsoft.com/office/word/2016/wordml/cid" xmlns:w16="http://schemas.microsoft.com/office/word/2018/wordml" xmlns:w16sdtdh="http://schemas.microsoft.com/office/word/2020/wordml/sdtdatahash" xmlns:w16se="http://schemas.microsoft.com/office/word/2015/wordml/symex" xmlns:wpg="http://schemas.microsoft.com/office/word/2010/wordprocessingGroup" xmlns:wpi="http://schemas.microsoft.com/office/word/2010/wordprocessingInk" xmlns:wne="http://schemas.microsoft.com/office/word/2006/wordml" xmlns:wps="http://schemas.microsoft.com/office/word/2010/wordprocessingShape" mc:Ignorable="w14 w15 w16se w16cid w16 w16cex w16sdtdh wp14">
-  <w15:commentEx w15:paraId="6910AEB7" w15:done="0"/>
   <w15:commentEx w15:paraId="6B729C20" w15:done="0"/>
 </w15:commentsEx>
 </file>
@@ -2617,7 +2609,6 @@
 
 <file path=word/commentsIds.xml><?xml version="1.0" encoding="utf-8"?>
 <w16cid:commentsIds xmlns:wpc="http://schemas.microsoft.com/office/word/2010/wordprocessingCanvas" xmlns:cx="http://schemas.microsoft.com/office/drawing/2014/chartex" xmlns:cx1="http://schemas.microsoft.com/office/drawing/2015/9/8/chartex" xmlns:cx2="http://schemas.microsoft.com/office/drawing/2015/10/21/chartex" xmlns:cx3="http://schemas.microsoft.com/office/drawing/2016/5/9/chartex" xmlns:cx4="http://schemas.microsoft.com/office/drawing/2016/5/10/chartex" xmlns:cx5="http://schemas.microsoft.com/office/drawing/2016/5/11/chartex" xmlns:cx6="http://schemas.microsoft.com/office/drawing/2016/5/12/chartex" xmlns:cx7="http://schemas.microsoft.com/office/drawing/2016/5/13/chartex" xmlns:cx8="http://schemas.microsoft.com/office/drawing/2016/5/14/chartex" xmlns:mc="http://schemas.openxmlformats.org/markup-compatibility/2006" xmlns:aink="http://schemas.microsoft.com/office/drawing/2016/ink" xmlns:am3d="http://schemas.microsoft.com/office/drawing/2017/model3d" xmlns:o="urn:schemas-microsoft-com:office:office" xmlns:r="http://schemas.openxmlformats.org/officeDocument/2006/relationships" xmlns:m="http://schemas.openxmlformats.org/officeDocument/2006/math" xmlns:v="urn:schemas-microsoft-com:vml" xmlns:wp14="http://schemas.microsoft.com/office/word/2010/wordprocessingDrawing" xmlns:wp="http://schemas.openxmlformats.org/drawingml/2006/wordprocessingDrawing" xmlns:w10="urn:schemas-microsoft-com:office:word" xmlns:w="http://schemas.openxmlformats.org/wordprocessingml/2006/main" xmlns:w14="http://schemas.microsoft.com/office/word/2010/wordml" xmlns:w15="http://schemas.microsoft.com/office/word/2012/wordml" xmlns:w16cex="http://schemas.microsoft.com/office/word/2018/wordml/cex" xmlns:w16cid="http://schemas.microsoft.com/office/word/2016/wordml/cid" xmlns:w16="http://schemas.microsoft.com/office/word/2018/wordml" xmlns:w16sdtdh="http://schemas.microsoft.com/office/word/2020/wordml/sdtdatahash" xmlns:w16se="http://schemas.microsoft.com/office/word/2015/wordml/symex" xmlns:wpg="http://schemas.microsoft.com/office/word/2010/wordprocessingGroup" xmlns:wpi="http://schemas.microsoft.com/office/word/2010/wordprocessingInk" xmlns:wne="http://schemas.microsoft.com/office/word/2006/wordml" xmlns:wps="http://schemas.microsoft.com/office/word/2010/wordprocessingShape" mc:Ignorable="w14 w15 w16se w16cid w16 w16cex w16sdtdh wp14">
-  <w16cid:commentId w16cid:paraId="6910AEB7" w16cid:durableId="25119284"/>
   <w16cid:commentId w16cid:paraId="6B729C20" w16cid:durableId="25119556"/>
 </w16cid:commentsIds>
 </file>

</xml_diff>

<commit_message>
revised sop, elif bugfix, invalid flow term exception
</commit_message>
<xml_diff>
--- a/input/cpc-rewritten.docx
+++ b/input/cpc-rewritten.docx
@@ -1282,6 +1282,22 @@
           <w:szCs w:val="22"/>
         </w:rPr>
         <w:t>Iterate over &lt;</w:t>
+      </w:r>
+      <w:r>
+        <w:rPr>
+          <w:rFonts w:cstheme="minorHAnsi"/>
+          <w:sz w:val="22"/>
+          <w:szCs w:val="22"/>
+        </w:rPr>
+        <w:t>iterate</w:t>
+      </w:r>
+      <w:r>
+        <w:rPr>
+          <w:rFonts w:cstheme="minorHAnsi"/>
+          <w:sz w:val="22"/>
+          <w:szCs w:val="22"/>
+        </w:rPr>
+        <w:t>|</w:t>
       </w:r>
       <w:r>
         <w:rPr>
@@ -2591,6 +2607,7 @@
 
 <file path=word/commentsExtensible.xml><?xml version="1.0" encoding="utf-8"?>
 <w16cex:commentsExtensible xmlns:wpc="http://schemas.microsoft.com/office/word/2010/wordprocessingCanvas" xmlns:cx="http://schemas.microsoft.com/office/drawing/2014/chartex" xmlns:cx1="http://schemas.microsoft.com/office/drawing/2015/9/8/chartex" xmlns:cx2="http://schemas.microsoft.com/office/drawing/2015/10/21/chartex" xmlns:cx3="http://schemas.microsoft.com/office/drawing/2016/5/9/chartex" xmlns:cx4="http://schemas.microsoft.com/office/drawing/2016/5/10/chartex" xmlns:cx5="http://schemas.microsoft.com/office/drawing/2016/5/11/chartex" xmlns:cx6="http://schemas.microsoft.com/office/drawing/2016/5/12/chartex" xmlns:cx7="http://schemas.microsoft.com/office/drawing/2016/5/13/chartex" xmlns:cx8="http://schemas.microsoft.com/office/drawing/2016/5/14/chartex" xmlns:mc="http://schemas.openxmlformats.org/markup-compatibility/2006" xmlns:aink="http://schemas.microsoft.com/office/drawing/2016/ink" xmlns:am3d="http://schemas.microsoft.com/office/drawing/2017/model3d" xmlns:o="urn:schemas-microsoft-com:office:office" xmlns:r="http://schemas.openxmlformats.org/officeDocument/2006/relationships" xmlns:m="http://schemas.openxmlformats.org/officeDocument/2006/math" xmlns:v="urn:schemas-microsoft-com:vml" xmlns:wp14="http://schemas.microsoft.com/office/word/2010/wordprocessingDrawing" xmlns:wp="http://schemas.openxmlformats.org/drawingml/2006/wordprocessingDrawing" xmlns:w10="urn:schemas-microsoft-com:office:word" xmlns:w="http://schemas.openxmlformats.org/wordprocessingml/2006/main" xmlns:w14="http://schemas.microsoft.com/office/word/2010/wordml" xmlns:w15="http://schemas.microsoft.com/office/word/2012/wordml" xmlns:w16cex="http://schemas.microsoft.com/office/word/2018/wordml/cex" xmlns:w16cid="http://schemas.microsoft.com/office/word/2016/wordml/cid" xmlns:w16="http://schemas.microsoft.com/office/word/2018/wordml" xmlns:w16sdtdh="http://schemas.microsoft.com/office/word/2020/wordml/sdtdatahash" xmlns:w16se="http://schemas.microsoft.com/office/word/2015/wordml/symex" xmlns:wpg="http://schemas.microsoft.com/office/word/2010/wordprocessingGroup" xmlns:wpi="http://schemas.microsoft.com/office/word/2010/wordprocessingInk" xmlns:wne="http://schemas.microsoft.com/office/word/2006/wordml" xmlns:wps="http://schemas.microsoft.com/office/word/2010/wordprocessingShape" mc:Ignorable="w14 w15 w16se w16cid w16 w16cex w16sdtdh wp14">
+  <w16cex:commentExtensible w16cex:durableId="25119284" w16cex:dateUtc="2021-10-05T11:34:00Z"/>
   <w16cex:commentExtensible w16cex:durableId="25119556" w16cex:dateUtc="2021-10-13T15:26:00Z"/>
 </w16cex:commentsExtensible>
 </file>

</xml_diff>